<commit_message>
[FEAT] Automatically create report and store to GDrive with whatsapp notification
</commit_message>
<xml_diff>
--- a/public/templates/default.docx
+++ b/public/templates/default.docx
@@ -7,13 +7,53 @@
         <w:spacing w:line="360" w:lineRule="auto"/>
       </w:pPr>
       <w:r>
-        <w:t xml:space="preserve">Pada hari </w:t>
-      </w:r>
-      <w:r>
-        <w:t xml:space="preserve">${donationDate} </w:t>
-      </w:r>
-      <w:r>
-        <w:t>yang bertanda tangan di bawah ini,</w:t>
+        <w:t xml:space="preserve">Pada </w:t>
+      </w:r>
+      <w:proofErr w:type="spellStart"/>
+      <w:r>
+        <w:t>hari</w:t>
+      </w:r>
+      <w:proofErr w:type="spellEnd"/>
+      <w:r>
+        <w:t xml:space="preserve"> </w:t>
+      </w:r>
+      <w:r>
+        <w:t>${</w:t>
+      </w:r>
+      <w:proofErr w:type="spellStart"/>
+      <w:r>
+        <w:t>donationDate</w:t>
+      </w:r>
+      <w:proofErr w:type="spellEnd"/>
+      <w:r>
+        <w:t xml:space="preserve">} </w:t>
+      </w:r>
+      <w:r>
+        <w:t xml:space="preserve">yang </w:t>
+      </w:r>
+      <w:proofErr w:type="spellStart"/>
+      <w:r>
+        <w:t>bertanda</w:t>
+      </w:r>
+      <w:proofErr w:type="spellEnd"/>
+      <w:r>
+        <w:t xml:space="preserve"> </w:t>
+      </w:r>
+      <w:proofErr w:type="spellStart"/>
+      <w:r>
+        <w:t>tangan</w:t>
+      </w:r>
+      <w:proofErr w:type="spellEnd"/>
+      <w:r>
+        <w:t xml:space="preserve"> di </w:t>
+      </w:r>
+      <w:proofErr w:type="spellStart"/>
+      <w:r>
+        <w:t>bawah</w:t>
+      </w:r>
+      <w:proofErr w:type="spellEnd"/>
+      <w:r>
+        <w:t xml:space="preserve"> ini,</w:t>
       </w:r>
     </w:p>
     <w:p>
@@ -39,7 +79,15 @@
         <w:t>:</w:t>
       </w:r>
       <w:r>
-        <w:t xml:space="preserve"> ${sponsorName}</w:t>
+        <w:t xml:space="preserve"> ${</w:t>
+      </w:r>
+      <w:proofErr w:type="spellStart"/>
+      <w:r>
+        <w:t>sponsorName</w:t>
+      </w:r>
+      <w:proofErr w:type="spellEnd"/>
+      <w:r>
+        <w:t>}</w:t>
       </w:r>
     </w:p>
     <w:p>
@@ -47,9 +95,11 @@
         <w:pStyle w:val="ListParagraph"/>
         <w:spacing w:line="360" w:lineRule="auto"/>
       </w:pPr>
+      <w:proofErr w:type="spellStart"/>
       <w:r>
         <w:t>Jabatan</w:t>
       </w:r>
+      <w:proofErr w:type="spellEnd"/>
       <w:r>
         <w:tab/>
       </w:r>
@@ -63,8 +113,37 @@
         <w:spacing w:line="360" w:lineRule="auto"/>
       </w:pPr>
       <w:r>
-        <w:t>yang selanjutnya disebut pihak yang menyerahkan</w:t>
-      </w:r>
+        <w:t xml:space="preserve">yang </w:t>
+      </w:r>
+      <w:proofErr w:type="spellStart"/>
+      <w:r>
+        <w:t>selanjutnya</w:t>
+      </w:r>
+      <w:proofErr w:type="spellEnd"/>
+      <w:r>
+        <w:t xml:space="preserve"> </w:t>
+      </w:r>
+      <w:proofErr w:type="spellStart"/>
+      <w:r>
+        <w:t>disebut</w:t>
+      </w:r>
+      <w:proofErr w:type="spellEnd"/>
+      <w:r>
+        <w:t xml:space="preserve"> </w:t>
+      </w:r>
+      <w:proofErr w:type="spellStart"/>
+      <w:r>
+        <w:t>pihak</w:t>
+      </w:r>
+      <w:proofErr w:type="spellEnd"/>
+      <w:r>
+        <w:t xml:space="preserve"> yang </w:t>
+      </w:r>
+      <w:proofErr w:type="spellStart"/>
+      <w:r>
+        <w:t>menyerahkan</w:t>
+      </w:r>
+      <w:proofErr w:type="spellEnd"/>
     </w:p>
     <w:p>
       <w:pPr>
@@ -86,7 +165,15 @@
         <w:t>:</w:t>
       </w:r>
       <w:r>
-        <w:t xml:space="preserve"> ${volunteerName}</w:t>
+        <w:t xml:space="preserve"> ${</w:t>
+      </w:r>
+      <w:proofErr w:type="spellStart"/>
+      <w:r>
+        <w:t>volunteerName</w:t>
+      </w:r>
+      <w:proofErr w:type="spellEnd"/>
+      <w:r>
+        <w:t>}</w:t>
       </w:r>
     </w:p>
     <w:p>
@@ -94,22 +181,23 @@
         <w:pStyle w:val="ListParagraph"/>
         <w:spacing w:line="360" w:lineRule="auto"/>
       </w:pPr>
+      <w:proofErr w:type="spellStart"/>
       <w:r>
         <w:t>Jabatan</w:t>
       </w:r>
+      <w:proofErr w:type="spellEnd"/>
       <w:r>
         <w:tab/>
         <w:t>:</w:t>
       </w:r>
       <w:r>
-        <w:t xml:space="preserve"> </w:t>
-      </w:r>
-      <w:r>
-        <w:t>${volunteer</w:t>
-      </w:r>
-      <w:r>
-        <w:t>Role</w:t>
-      </w:r>
+        <w:t xml:space="preserve"> ${</w:t>
+      </w:r>
+      <w:proofErr w:type="spellStart"/>
+      <w:r>
+        <w:t>volunteerRole</w:t>
+      </w:r>
+      <w:proofErr w:type="spellEnd"/>
       <w:r>
         <w:t>}</w:t>
       </w:r>
@@ -120,8 +208,37 @@
         <w:spacing w:line="360" w:lineRule="auto"/>
       </w:pPr>
       <w:r>
-        <w:t>yang selanjutnya disebut pihak yang menerima</w:t>
-      </w:r>
+        <w:t xml:space="preserve">yang </w:t>
+      </w:r>
+      <w:proofErr w:type="spellStart"/>
+      <w:r>
+        <w:t>selanjutnya</w:t>
+      </w:r>
+      <w:proofErr w:type="spellEnd"/>
+      <w:r>
+        <w:t xml:space="preserve"> </w:t>
+      </w:r>
+      <w:proofErr w:type="spellStart"/>
+      <w:r>
+        <w:t>disebut</w:t>
+      </w:r>
+      <w:proofErr w:type="spellEnd"/>
+      <w:r>
+        <w:t xml:space="preserve"> </w:t>
+      </w:r>
+      <w:proofErr w:type="spellStart"/>
+      <w:r>
+        <w:t>pihak</w:t>
+      </w:r>
+      <w:proofErr w:type="spellEnd"/>
+      <w:r>
+        <w:t xml:space="preserve"> yang </w:t>
+      </w:r>
+      <w:proofErr w:type="spellStart"/>
+      <w:r>
+        <w:t>menerima</w:t>
+      </w:r>
+      <w:proofErr w:type="spellEnd"/>
     </w:p>
     <w:p>
       <w:pPr>
@@ -129,21 +246,175 @@
         <w:ind w:firstLine="720"/>
         <w:jc w:val="both"/>
       </w:pPr>
+      <w:proofErr w:type="spellStart"/>
       <w:r>
         <w:t>B</w:t>
       </w:r>
       <w:r>
-        <w:t xml:space="preserve">erdasarkan hasil kunjungan ke </w:t>
-      </w:r>
-      <w:r>
-        <w:t>${sponsorName}</w:t>
-      </w:r>
-      <w:r>
-        <w:t>, kami selaku pihak penerima surplus makanan yang akan dibagikan kembali kepada masyarakat telah menerima surplus makanan sebagaimana tersebut dalam daftar</w:t>
-      </w:r>
-      <w:r>
-        <w:t xml:space="preserve"> yang terlampir</w:t>
-      </w:r>
+        <w:t>erdasarkan</w:t>
+      </w:r>
+      <w:proofErr w:type="spellEnd"/>
+      <w:r>
+        <w:t xml:space="preserve"> </w:t>
+      </w:r>
+      <w:proofErr w:type="spellStart"/>
+      <w:r>
+        <w:t>hasil</w:t>
+      </w:r>
+      <w:proofErr w:type="spellEnd"/>
+      <w:r>
+        <w:t xml:space="preserve"> </w:t>
+      </w:r>
+      <w:proofErr w:type="spellStart"/>
+      <w:r>
+        <w:t>kunjungan</w:t>
+      </w:r>
+      <w:proofErr w:type="spellEnd"/>
+      <w:r>
+        <w:t xml:space="preserve"> ke </w:t>
+      </w:r>
+      <w:r>
+        <w:t>${</w:t>
+      </w:r>
+      <w:proofErr w:type="spellStart"/>
+      <w:r>
+        <w:t>sponsorName</w:t>
+      </w:r>
+      <w:proofErr w:type="spellEnd"/>
+      <w:r>
+        <w:t>}</w:t>
+      </w:r>
+      <w:r>
+        <w:t xml:space="preserve">, kami </w:t>
+      </w:r>
+      <w:proofErr w:type="spellStart"/>
+      <w:r>
+        <w:t>selaku</w:t>
+      </w:r>
+      <w:proofErr w:type="spellEnd"/>
+      <w:r>
+        <w:t xml:space="preserve"> </w:t>
+      </w:r>
+      <w:proofErr w:type="spellStart"/>
+      <w:r>
+        <w:t>pihak</w:t>
+      </w:r>
+      <w:proofErr w:type="spellEnd"/>
+      <w:r>
+        <w:t xml:space="preserve"> </w:t>
+      </w:r>
+      <w:proofErr w:type="spellStart"/>
+      <w:r>
+        <w:t>penerima</w:t>
+      </w:r>
+      <w:proofErr w:type="spellEnd"/>
+      <w:r>
+        <w:t xml:space="preserve"> surplus </w:t>
+      </w:r>
+      <w:proofErr w:type="spellStart"/>
+      <w:r>
+        <w:t>makanan</w:t>
+      </w:r>
+      <w:proofErr w:type="spellEnd"/>
+      <w:r>
+        <w:t xml:space="preserve"> yang </w:t>
+      </w:r>
+      <w:proofErr w:type="spellStart"/>
+      <w:r>
+        <w:t>akan</w:t>
+      </w:r>
+      <w:proofErr w:type="spellEnd"/>
+      <w:r>
+        <w:t xml:space="preserve"> </w:t>
+      </w:r>
+      <w:proofErr w:type="spellStart"/>
+      <w:r>
+        <w:t>dibagikan</w:t>
+      </w:r>
+      <w:proofErr w:type="spellEnd"/>
+      <w:r>
+        <w:t xml:space="preserve"> </w:t>
+      </w:r>
+      <w:proofErr w:type="spellStart"/>
+      <w:r>
+        <w:t>kembali</w:t>
+      </w:r>
+      <w:proofErr w:type="spellEnd"/>
+      <w:r>
+        <w:t xml:space="preserve"> </w:t>
+      </w:r>
+      <w:proofErr w:type="spellStart"/>
+      <w:r>
+        <w:t>kepada</w:t>
+      </w:r>
+      <w:proofErr w:type="spellEnd"/>
+      <w:r>
+        <w:t xml:space="preserve"> </w:t>
+      </w:r>
+      <w:proofErr w:type="spellStart"/>
+      <w:r>
+        <w:t>masyarakat</w:t>
+      </w:r>
+      <w:proofErr w:type="spellEnd"/>
+      <w:r>
+        <w:t xml:space="preserve"> </w:t>
+      </w:r>
+      <w:proofErr w:type="spellStart"/>
+      <w:r>
+        <w:t>telah</w:t>
+      </w:r>
+      <w:proofErr w:type="spellEnd"/>
+      <w:r>
+        <w:t xml:space="preserve"> </w:t>
+      </w:r>
+      <w:proofErr w:type="spellStart"/>
+      <w:r>
+        <w:t>menerima</w:t>
+      </w:r>
+      <w:proofErr w:type="spellEnd"/>
+      <w:r>
+        <w:t xml:space="preserve"> surplus </w:t>
+      </w:r>
+      <w:proofErr w:type="spellStart"/>
+      <w:r>
+        <w:t>makanan</w:t>
+      </w:r>
+      <w:proofErr w:type="spellEnd"/>
+      <w:r>
+        <w:t xml:space="preserve"> </w:t>
+      </w:r>
+      <w:proofErr w:type="spellStart"/>
+      <w:r>
+        <w:t>sebagaimana</w:t>
+      </w:r>
+      <w:proofErr w:type="spellEnd"/>
+      <w:r>
+        <w:t xml:space="preserve"> </w:t>
+      </w:r>
+      <w:proofErr w:type="spellStart"/>
+      <w:r>
+        <w:t>tersebut</w:t>
+      </w:r>
+      <w:proofErr w:type="spellEnd"/>
+      <w:r>
+        <w:t xml:space="preserve"> </w:t>
+      </w:r>
+      <w:proofErr w:type="spellStart"/>
+      <w:r>
+        <w:t>dalam</w:t>
+      </w:r>
+      <w:proofErr w:type="spellEnd"/>
+      <w:r>
+        <w:t xml:space="preserve"> daftar</w:t>
+      </w:r>
+      <w:r>
+        <w:t xml:space="preserve"> yang </w:t>
+      </w:r>
+      <w:proofErr w:type="spellStart"/>
+      <w:r>
+        <w:t>terlampir</w:t>
+      </w:r>
+      <w:proofErr w:type="spellEnd"/>
       <w:r>
         <w:t>.</w:t>
       </w:r>
@@ -154,8 +425,229 @@
         <w:ind w:firstLine="720"/>
         <w:jc w:val="both"/>
       </w:pPr>
-      <w:r>
-        <w:t>Dengan kesimpulan bahwa surplus makanan yang diterima sebagaimana data di atas dalam keadaan baik. Selanjutnya, pihak Berbagi Bites Jogja selaku distributor berkewajiban untuk mendistribusikan surplus makanan yang dibuktikan dengan dokumentasi dari kegiatan pemberian makanan kepada penerima manfaat.</w:t>
+      <w:proofErr w:type="spellStart"/>
+      <w:r>
+        <w:t>Dengan</w:t>
+      </w:r>
+      <w:proofErr w:type="spellEnd"/>
+      <w:r>
+        <w:t xml:space="preserve"> </w:t>
+      </w:r>
+      <w:proofErr w:type="spellStart"/>
+      <w:r>
+        <w:t>kesimpulan</w:t>
+      </w:r>
+      <w:proofErr w:type="spellEnd"/>
+      <w:r>
+        <w:t xml:space="preserve"> </w:t>
+      </w:r>
+      <w:proofErr w:type="spellStart"/>
+      <w:r>
+        <w:t>bahwa</w:t>
+      </w:r>
+      <w:proofErr w:type="spellEnd"/>
+      <w:r>
+        <w:t xml:space="preserve"> surplus </w:t>
+      </w:r>
+      <w:proofErr w:type="spellStart"/>
+      <w:r>
+        <w:t>makanan</w:t>
+      </w:r>
+      <w:proofErr w:type="spellEnd"/>
+      <w:r>
+        <w:t xml:space="preserve"> yang </w:t>
+      </w:r>
+      <w:proofErr w:type="spellStart"/>
+      <w:r>
+        <w:t>diterima</w:t>
+      </w:r>
+      <w:proofErr w:type="spellEnd"/>
+      <w:r>
+        <w:t xml:space="preserve"> </w:t>
+      </w:r>
+      <w:proofErr w:type="spellStart"/>
+      <w:r>
+        <w:t>sebagaimana</w:t>
+      </w:r>
+      <w:proofErr w:type="spellEnd"/>
+      <w:r>
+        <w:t xml:space="preserve"> data di </w:t>
+      </w:r>
+      <w:proofErr w:type="spellStart"/>
+      <w:r>
+        <w:t>atas</w:t>
+      </w:r>
+      <w:proofErr w:type="spellEnd"/>
+      <w:r>
+        <w:t xml:space="preserve"> </w:t>
+      </w:r>
+      <w:proofErr w:type="spellStart"/>
+      <w:r>
+        <w:t>dalam</w:t>
+      </w:r>
+      <w:proofErr w:type="spellEnd"/>
+      <w:r>
+        <w:t xml:space="preserve"> </w:t>
+      </w:r>
+      <w:proofErr w:type="spellStart"/>
+      <w:r>
+        <w:t>keadaan</w:t>
+      </w:r>
+      <w:proofErr w:type="spellEnd"/>
+      <w:r>
+        <w:t xml:space="preserve"> </w:t>
+      </w:r>
+      <w:proofErr w:type="spellStart"/>
+      <w:r>
+        <w:t>baik</w:t>
+      </w:r>
+      <w:proofErr w:type="spellEnd"/>
+      <w:r>
+        <w:t xml:space="preserve">. </w:t>
+      </w:r>
+      <w:proofErr w:type="spellStart"/>
+      <w:r>
+        <w:t>Selanjutnya</w:t>
+      </w:r>
+      <w:proofErr w:type="spellEnd"/>
+      <w:r>
+        <w:t xml:space="preserve">, </w:t>
+      </w:r>
+      <w:proofErr w:type="spellStart"/>
+      <w:r>
+        <w:t>pihak</w:t>
+      </w:r>
+      <w:proofErr w:type="spellEnd"/>
+      <w:r>
+        <w:t xml:space="preserve"> </w:t>
+      </w:r>
+      <w:proofErr w:type="spellStart"/>
+      <w:r>
+        <w:t>Berbagi</w:t>
+      </w:r>
+      <w:proofErr w:type="spellEnd"/>
+      <w:r>
+        <w:t xml:space="preserve"> Bites Jogja </w:t>
+      </w:r>
+      <w:proofErr w:type="spellStart"/>
+      <w:r>
+        <w:t>selaku</w:t>
+      </w:r>
+      <w:proofErr w:type="spellEnd"/>
+      <w:r>
+        <w:t xml:space="preserve"> distributor </w:t>
+      </w:r>
+      <w:proofErr w:type="spellStart"/>
+      <w:r>
+        <w:t>berkewajiban</w:t>
+      </w:r>
+      <w:proofErr w:type="spellEnd"/>
+      <w:r>
+        <w:t xml:space="preserve"> </w:t>
+      </w:r>
+      <w:proofErr w:type="spellStart"/>
+      <w:r>
+        <w:t>untuk</w:t>
+      </w:r>
+      <w:proofErr w:type="spellEnd"/>
+      <w:r>
+        <w:t xml:space="preserve"> </w:t>
+      </w:r>
+      <w:proofErr w:type="spellStart"/>
+      <w:r>
+        <w:t>mendistribusikan</w:t>
+      </w:r>
+      <w:proofErr w:type="spellEnd"/>
+      <w:r>
+        <w:t xml:space="preserve"> surplus </w:t>
+      </w:r>
+      <w:proofErr w:type="spellStart"/>
+      <w:r>
+        <w:t>makanan</w:t>
+      </w:r>
+      <w:proofErr w:type="spellEnd"/>
+      <w:r>
+        <w:t xml:space="preserve"> yang </w:t>
+      </w:r>
+      <w:proofErr w:type="spellStart"/>
+      <w:r>
+        <w:t>dibuktikan</w:t>
+      </w:r>
+      <w:proofErr w:type="spellEnd"/>
+      <w:r>
+        <w:t xml:space="preserve"> </w:t>
+      </w:r>
+      <w:proofErr w:type="spellStart"/>
+      <w:r>
+        <w:t>dengan</w:t>
+      </w:r>
+      <w:proofErr w:type="spellEnd"/>
+      <w:r>
+        <w:t xml:space="preserve"> </w:t>
+      </w:r>
+      <w:proofErr w:type="spellStart"/>
+      <w:r>
+        <w:t>dokumentasi</w:t>
+      </w:r>
+      <w:proofErr w:type="spellEnd"/>
+      <w:r>
+        <w:t xml:space="preserve"> </w:t>
+      </w:r>
+      <w:proofErr w:type="spellStart"/>
+      <w:r>
+        <w:t>dari</w:t>
+      </w:r>
+      <w:proofErr w:type="spellEnd"/>
+      <w:r>
+        <w:t xml:space="preserve"> </w:t>
+      </w:r>
+      <w:proofErr w:type="spellStart"/>
+      <w:r>
+        <w:t>kegiatan</w:t>
+      </w:r>
+      <w:proofErr w:type="spellEnd"/>
+      <w:r>
+        <w:t xml:space="preserve"> </w:t>
+      </w:r>
+      <w:proofErr w:type="spellStart"/>
+      <w:r>
+        <w:t>pemberian</w:t>
+      </w:r>
+      <w:proofErr w:type="spellEnd"/>
+      <w:r>
+        <w:t xml:space="preserve"> </w:t>
+      </w:r>
+      <w:proofErr w:type="spellStart"/>
+      <w:r>
+        <w:t>makanan</w:t>
+      </w:r>
+      <w:proofErr w:type="spellEnd"/>
+      <w:r>
+        <w:t xml:space="preserve"> </w:t>
+      </w:r>
+      <w:proofErr w:type="spellStart"/>
+      <w:r>
+        <w:t>kepada</w:t>
+      </w:r>
+      <w:proofErr w:type="spellEnd"/>
+      <w:r>
+        <w:t xml:space="preserve"> </w:t>
+      </w:r>
+      <w:proofErr w:type="spellStart"/>
+      <w:r>
+        <w:t>penerima</w:t>
+      </w:r>
+      <w:proofErr w:type="spellEnd"/>
+      <w:r>
+        <w:t xml:space="preserve"> </w:t>
+      </w:r>
+      <w:proofErr w:type="spellStart"/>
+      <w:r>
+        <w:t>manfaat</w:t>
+      </w:r>
+      <w:proofErr w:type="spellEnd"/>
+      <w:r>
+        <w:t>.</w:t>
       </w:r>
     </w:p>
     <w:p>
@@ -164,8 +656,85 @@
         <w:ind w:firstLine="720"/>
         <w:jc w:val="both"/>
       </w:pPr>
-      <w:r>
-        <w:t>Demikian berita acara terkait pengambilan surplus makanan ini dibuat untuk dapat digunakan sebagaimana mestinya.</w:t>
+      <w:proofErr w:type="spellStart"/>
+      <w:r>
+        <w:t>Demikian</w:t>
+      </w:r>
+      <w:proofErr w:type="spellEnd"/>
+      <w:r>
+        <w:t xml:space="preserve"> </w:t>
+      </w:r>
+      <w:proofErr w:type="spellStart"/>
+      <w:r>
+        <w:t>berita</w:t>
+      </w:r>
+      <w:proofErr w:type="spellEnd"/>
+      <w:r>
+        <w:t xml:space="preserve"> acara terkait </w:t>
+      </w:r>
+      <w:proofErr w:type="spellStart"/>
+      <w:r>
+        <w:t>pengambilan</w:t>
+      </w:r>
+      <w:proofErr w:type="spellEnd"/>
+      <w:r>
+        <w:t xml:space="preserve"> surplus </w:t>
+      </w:r>
+      <w:proofErr w:type="spellStart"/>
+      <w:r>
+        <w:t>makanan</w:t>
+      </w:r>
+      <w:proofErr w:type="spellEnd"/>
+      <w:r>
+        <w:t xml:space="preserve"> ini </w:t>
+      </w:r>
+      <w:proofErr w:type="spellStart"/>
+      <w:r>
+        <w:t>dibuat</w:t>
+      </w:r>
+      <w:proofErr w:type="spellEnd"/>
+      <w:r>
+        <w:t xml:space="preserve"> </w:t>
+      </w:r>
+      <w:proofErr w:type="spellStart"/>
+      <w:r>
+        <w:t>untuk</w:t>
+      </w:r>
+      <w:proofErr w:type="spellEnd"/>
+      <w:r>
+        <w:t xml:space="preserve"> </w:t>
+      </w:r>
+      <w:proofErr w:type="spellStart"/>
+      <w:r>
+        <w:t>dapat</w:t>
+      </w:r>
+      <w:proofErr w:type="spellEnd"/>
+      <w:r>
+        <w:t xml:space="preserve"> </w:t>
+      </w:r>
+      <w:proofErr w:type="spellStart"/>
+      <w:r>
+        <w:t>digunakan</w:t>
+      </w:r>
+      <w:proofErr w:type="spellEnd"/>
+      <w:r>
+        <w:t xml:space="preserve"> </w:t>
+      </w:r>
+      <w:proofErr w:type="spellStart"/>
+      <w:r>
+        <w:t>sebagaimana</w:t>
+      </w:r>
+      <w:proofErr w:type="spellEnd"/>
+      <w:r>
+        <w:t xml:space="preserve"> </w:t>
+      </w:r>
+      <w:proofErr w:type="spellStart"/>
+      <w:r>
+        <w:t>mestinya</w:t>
+      </w:r>
+      <w:proofErr w:type="spellEnd"/>
+      <w:r>
+        <w:t>.</w:t>
       </w:r>
     </w:p>
     <w:p>
@@ -212,12 +781,28 @@
               <w:spacing w:line="360" w:lineRule="auto"/>
               <w:jc w:val="center"/>
             </w:pPr>
+            <w:proofErr w:type="spellStart"/>
             <w:r>
               <w:rPr>
                 <w:color w:val="000000"/>
               </w:rPr>
-              <w:t>Pihak yang Menyerahkan</w:t>
+              <w:t>Pihak</w:t>
             </w:r>
+            <w:proofErr w:type="spellEnd"/>
+            <w:r>
+              <w:rPr>
+                <w:color w:val="000000"/>
+              </w:rPr>
+              <w:t xml:space="preserve"> yang </w:t>
+            </w:r>
+            <w:proofErr w:type="spellStart"/>
+            <w:r>
+              <w:rPr>
+                <w:color w:val="000000"/>
+              </w:rPr>
+              <w:t>Menyerahkan</w:t>
+            </w:r>
+            <w:proofErr w:type="spellEnd"/>
           </w:p>
         </w:tc>
         <w:tc>
@@ -242,12 +827,28 @@
               <w:spacing w:line="360" w:lineRule="auto"/>
               <w:jc w:val="center"/>
             </w:pPr>
+            <w:proofErr w:type="spellStart"/>
             <w:r>
               <w:rPr>
                 <w:color w:val="000000"/>
               </w:rPr>
-              <w:t>Pihak yang Menerima</w:t>
+              <w:t>Pihak</w:t>
             </w:r>
+            <w:proofErr w:type="spellEnd"/>
+            <w:r>
+              <w:rPr>
+                <w:color w:val="000000"/>
+              </w:rPr>
+              <w:t xml:space="preserve"> yang </w:t>
+            </w:r>
+            <w:proofErr w:type="spellStart"/>
+            <w:r>
+              <w:rPr>
+                <w:color w:val="000000"/>
+              </w:rPr>
+              <w:t>Menerima</w:t>
+            </w:r>
+            <w:proofErr w:type="spellEnd"/>
           </w:p>
         </w:tc>
       </w:tr>
@@ -325,8 +926,16 @@
               <w:rPr>
                 <w:color w:val="000000"/>
               </w:rPr>
-              <w:t>(Pihak</w:t>
+              <w:t>(</w:t>
             </w:r>
+            <w:proofErr w:type="spellStart"/>
+            <w:r>
+              <w:rPr>
+                <w:color w:val="000000"/>
+              </w:rPr>
+              <w:t>Pihak</w:t>
+            </w:r>
+            <w:proofErr w:type="spellEnd"/>
             <w:r>
               <w:rPr>
                 <w:color w:val="000000"/>
@@ -334,7 +943,15 @@
               <w:t xml:space="preserve"> </w:t>
             </w:r>
             <w:r>
-              <w:t>${sponsorName}</w:t>
+              <w:t>${</w:t>
+            </w:r>
+            <w:proofErr w:type="spellStart"/>
+            <w:r>
+              <w:t>sponsorName</w:t>
+            </w:r>
+            <w:proofErr w:type="spellEnd"/>
+            <w:r>
+              <w:t>}</w:t>
             </w:r>
             <w:r>
               <w:rPr>
@@ -349,7 +966,15 @@
               <w:jc w:val="center"/>
             </w:pPr>
             <w:r>
-              <w:t>${sponsorName}</w:t>
+              <w:t>${</w:t>
+            </w:r>
+            <w:proofErr w:type="spellStart"/>
+            <w:r>
+              <w:t>sponsorName</w:t>
+            </w:r>
+            <w:proofErr w:type="spellEnd"/>
+            <w:r>
+              <w:t>}</w:t>
             </w:r>
           </w:p>
         </w:tc>
@@ -376,7 +1001,15 @@
               <w:jc w:val="center"/>
             </w:pPr>
             <w:r>
-              <w:t>${volunteerName}</w:t>
+              <w:t>${</w:t>
+            </w:r>
+            <w:proofErr w:type="spellStart"/>
+            <w:r>
+              <w:t>volunteerName</w:t>
+            </w:r>
+            <w:proofErr w:type="spellEnd"/>
+            <w:r>
+              <w:t>}</w:t>
             </w:r>
           </w:p>
         </w:tc>
@@ -390,6 +1023,11 @@
     <w:p>
       <w:pPr>
         <w:spacing w:line="360" w:lineRule="auto"/>
+      </w:pPr>
+    </w:p>
+    <w:p>
+      <w:pPr>
+        <w:spacing w:line="360" w:lineRule="auto"/>
         <w:rPr>
           <w:i/>
           <w:iCs/>
@@ -400,7 +1038,6 @@
           <w:i/>
           <w:iCs/>
         </w:rPr>
-        <w:lastRenderedPageBreak/>
         <w:t>Lampiran</w:t>
       </w:r>
     </w:p>
@@ -422,7 +1059,53 @@
           <w:b/>
           <w:bCs/>
         </w:rPr>
-        <w:t>Daftar Penerima</w:t>
+        <w:t xml:space="preserve">Daftar </w:t>
+      </w:r>
+      <w:proofErr w:type="spellStart"/>
+      <w:r>
+        <w:rPr>
+          <w:b/>
+          <w:bCs/>
+        </w:rPr>
+        <w:t>Penerima</w:t>
+      </w:r>
+      <w:proofErr w:type="spellEnd"/>
+      <w:r>
+        <w:rPr>
+          <w:b/>
+          <w:bCs/>
+        </w:rPr>
+        <w:t xml:space="preserve"> (${</w:t>
+      </w:r>
+      <w:proofErr w:type="spellStart"/>
+      <w:r>
+        <w:rPr>
+          <w:b/>
+          <w:bCs/>
+        </w:rPr>
+        <w:t>totalHeroes</w:t>
+      </w:r>
+      <w:proofErr w:type="spellEnd"/>
+      <w:r>
+        <w:rPr>
+          <w:b/>
+          <w:bCs/>
+        </w:rPr>
+        <w:t>}</w:t>
+      </w:r>
+      <w:r>
+        <w:rPr>
+          <w:b/>
+          <w:bCs/>
+        </w:rPr>
+        <w:t xml:space="preserve"> Orang</w:t>
+      </w:r>
+      <w:r>
+        <w:rPr>
+          <w:b/>
+          <w:bCs/>
+        </w:rPr>
+        <w:t>)</w:t>
       </w:r>
     </w:p>
     <w:tbl>
@@ -454,8 +1137,17 @@
                 <w:b/>
                 <w:bCs/>
               </w:rPr>
-              <w:t>Nama Penerima</w:t>
+              <w:t xml:space="preserve">Nama </w:t>
             </w:r>
+            <w:proofErr w:type="spellStart"/>
+            <w:r>
+              <w:rPr>
+                <w:b/>
+                <w:bCs/>
+              </w:rPr>
+              <w:t>Penerima</w:t>
+            </w:r>
+            <w:proofErr w:type="spellEnd"/>
           </w:p>
         </w:tc>
         <w:tc>
@@ -471,6 +1163,7 @@
                 <w:bCs/>
               </w:rPr>
             </w:pPr>
+            <w:proofErr w:type="spellStart"/>
             <w:r>
               <w:rPr>
                 <w:b/>
@@ -478,6 +1171,7 @@
               </w:rPr>
               <w:t>Keterangan</w:t>
             </w:r>
+            <w:proofErr w:type="spellEnd"/>
           </w:p>
         </w:tc>
       </w:tr>
@@ -491,7 +1185,15 @@
               <w:spacing w:line="360" w:lineRule="auto"/>
             </w:pPr>
             <w:r>
-              <w:t>${heroesName}</w:t>
+              <w:t>${</w:t>
+            </w:r>
+            <w:proofErr w:type="spellStart"/>
+            <w:r>
+              <w:t>heroesName</w:t>
+            </w:r>
+            <w:proofErr w:type="spellEnd"/>
+            <w:r>
+              <w:t>}</w:t>
             </w:r>
           </w:p>
         </w:tc>
@@ -502,13 +1204,16 @@
           <w:p>
             <w:pPr>
               <w:spacing w:line="360" w:lineRule="auto"/>
+              <w:jc w:val="center"/>
             </w:pPr>
             <w:r>
-              <w:t>${heroe</w:t>
+              <w:t>${</w:t>
             </w:r>
+            <w:proofErr w:type="spellStart"/>
             <w:r>
-              <w:t>sFaculty</w:t>
+              <w:t>heroesFaculty</w:t>
             </w:r>
+            <w:proofErr w:type="spellEnd"/>
             <w:r>
               <w:t>}</w:t>
             </w:r>
@@ -539,8 +1244,17 @@
           <w:b/>
           <w:bCs/>
         </w:rPr>
-        <w:t>Daftar Makanan</w:t>
-      </w:r>
+        <w:t xml:space="preserve">Daftar </w:t>
+      </w:r>
+      <w:proofErr w:type="spellStart"/>
+      <w:r>
+        <w:rPr>
+          <w:b/>
+          <w:bCs/>
+        </w:rPr>
+        <w:t>Makanan</w:t>
+      </w:r>
+      <w:proofErr w:type="spellEnd"/>
     </w:p>
     <w:tbl>
       <w:tblPr>
@@ -571,8 +1285,17 @@
                 <w:b/>
                 <w:bCs/>
               </w:rPr>
-              <w:t>Nama Makanan</w:t>
+              <w:t xml:space="preserve">Nama </w:t>
             </w:r>
+            <w:proofErr w:type="spellStart"/>
+            <w:r>
+              <w:rPr>
+                <w:b/>
+                <w:bCs/>
+              </w:rPr>
+              <w:t>Makanan</w:t>
+            </w:r>
+            <w:proofErr w:type="spellEnd"/>
           </w:p>
         </w:tc>
         <w:tc>
@@ -608,7 +1331,15 @@
               <w:spacing w:line="360" w:lineRule="auto"/>
             </w:pPr>
             <w:r>
-              <w:t>${foodName}</w:t>
+              <w:t>${</w:t>
+            </w:r>
+            <w:proofErr w:type="spellStart"/>
+            <w:r>
+              <w:t>foodName</w:t>
+            </w:r>
+            <w:proofErr w:type="spellEnd"/>
+            <w:r>
+              <w:t>}</w:t>
             </w:r>
           </w:p>
         </w:tc>
@@ -622,7 +1353,15 @@
               <w:jc w:val="center"/>
             </w:pPr>
             <w:r>
-              <w:t>${foodWeight}</w:t>
+              <w:t>${</w:t>
+            </w:r>
+            <w:proofErr w:type="spellStart"/>
+            <w:r>
+              <w:t>foodWeight</w:t>
+            </w:r>
+            <w:proofErr w:type="spellEnd"/>
+            <w:r>
+              <w:t>}</w:t>
             </w:r>
             <w:r>
               <w:t xml:space="preserve"> kg</w:t>
@@ -671,7 +1410,23 @@
                 <w:b/>
                 <w:bCs/>
               </w:rPr>
-              <w:t>${foodTotal} kg</w:t>
+              <w:t>${</w:t>
+            </w:r>
+            <w:proofErr w:type="spellStart"/>
+            <w:r>
+              <w:rPr>
+                <w:b/>
+                <w:bCs/>
+              </w:rPr>
+              <w:t>foodTotal</w:t>
+            </w:r>
+            <w:proofErr w:type="spellEnd"/>
+            <w:r>
+              <w:rPr>
+                <w:b/>
+                <w:bCs/>
+              </w:rPr>
+              <w:t>} kg</w:t>
             </w:r>
           </w:p>
         </w:tc>
@@ -699,6 +1454,7 @@
           <w:bCs/>
         </w:rPr>
       </w:pPr>
+      <w:proofErr w:type="spellStart"/>
       <w:r>
         <w:rPr>
           <w:b/>
@@ -706,9 +1462,11 @@
         </w:rPr>
         <w:t>Dokumentasi</w:t>
       </w:r>
+      <w:proofErr w:type="spellEnd"/>
     </w:p>
     <w:sectPr>
       <w:headerReference w:type="default" r:id="rId7"/>
+      <w:footerReference w:type="default" r:id="rId8"/>
       <w:pgSz w:w="11906" w:h="16838" w:code="9"/>
       <w:pgMar w:top="1440" w:right="1440" w:bottom="1440" w:left="1440" w:header="720" w:footer="720" w:gutter="0"/>
       <w:cols w:space="720"/>
@@ -741,6 +1499,104 @@
     </w:p>
   </w:endnote>
 </w:endnotes>
+</file>
+
+<file path=word/footer1.xml><?xml version="1.0" encoding="utf-8"?>
+<w:ftr xmlns:wpc="http://schemas.microsoft.com/office/word/2010/wordprocessingCanvas" xmlns:cx="http://schemas.microsoft.com/office/drawing/2014/chartex" xmlns:cx1="http://schemas.microsoft.com/office/drawing/2015/9/8/chartex" xmlns:cx2="http://schemas.microsoft.com/office/drawing/2015/10/21/chartex" xmlns:cx3="http://schemas.microsoft.com/office/drawing/2016/5/9/chartex" xmlns:cx4="http://schemas.microsoft.com/office/drawing/2016/5/10/chartex" xmlns:cx5="http://schemas.microsoft.com/office/drawing/2016/5/11/chartex" xmlns:cx6="http://schemas.microsoft.com/office/drawing/2016/5/12/chartex" xmlns:cx7="http://schemas.microsoft.com/office/drawing/2016/5/13/chartex" xmlns:cx8="http://schemas.microsoft.com/office/drawing/2016/5/14/chartex" xmlns:mc="http://schemas.openxmlformats.org/markup-compatibility/2006" xmlns:aink="http://schemas.microsoft.com/office/drawing/2016/ink" xmlns:am3d="http://schemas.microsoft.com/office/drawing/2017/model3d" xmlns:o="urn:schemas-microsoft-com:office:office" xmlns:oel="http://schemas.microsoft.com/office/2019/extlst" xmlns:r="http://schemas.openxmlformats.org/officeDocument/2006/relationships" xmlns:m="http://schemas.openxmlformats.org/officeDocument/2006/math" xmlns:v="urn:schemas-microsoft-com:vml" xmlns:wp14="http://schemas.microsoft.com/office/word/2010/wordprocessingDrawing" xmlns:wp="http://schemas.openxmlformats.org/drawingml/2006/wordprocessingDrawing" xmlns:w10="urn:schemas-microsoft-com:office:word" xmlns:w="http://schemas.openxmlformats.org/wordprocessingml/2006/main" xmlns:w14="http://schemas.microsoft.com/office/word/2010/wordml" xmlns:w15="http://schemas.microsoft.com/office/word/2012/wordml" xmlns:w16cex="http://schemas.microsoft.com/office/word/2018/wordml/cex" xmlns:w16cid="http://schemas.microsoft.com/office/word/2016/wordml/cid" xmlns:w16="http://schemas.microsoft.com/office/word/2018/wordml" xmlns:w16du="http://schemas.microsoft.com/office/word/2023/wordml/word16du" xmlns:w16sdtdh="http://schemas.microsoft.com/office/word/2020/wordml/sdtdatahash" xmlns:w16sdtfl="http://schemas.microsoft.com/office/word/2024/wordml/sdtformatlock" xmlns:w16se="http://schemas.microsoft.com/office/word/2015/wordml/symex" xmlns:wpg="http://schemas.microsoft.com/office/word/2010/wordprocessingGroup" xmlns:wpi="http://schemas.microsoft.com/office/word/2010/wordprocessingInk" xmlns:wne="http://schemas.microsoft.com/office/word/2006/wordml" xmlns:wps="http://schemas.microsoft.com/office/word/2010/wordprocessingShape" mc:Ignorable="w14 w15 w16se w16cid w16 w16cex w16sdtdh w16sdtfl w16du wp14">
+  <w:p>
+    <w:pPr>
+      <w:pStyle w:val="Footer"/>
+      <w:rPr>
+        <w:b/>
+        <w:bCs/>
+        <w:i/>
+        <w:iCs/>
+        <w:sz w:val="18"/>
+        <w:szCs w:val="18"/>
+      </w:rPr>
+    </w:pPr>
+    <w:proofErr w:type="spellStart"/>
+    <w:r>
+      <w:rPr>
+        <w:b/>
+        <w:bCs/>
+        <w:i/>
+        <w:iCs/>
+        <w:sz w:val="18"/>
+        <w:szCs w:val="18"/>
+      </w:rPr>
+      <w:t>Berbagi</w:t>
+    </w:r>
+    <w:proofErr w:type="spellEnd"/>
+    <w:r>
+      <w:rPr>
+        <w:b/>
+        <w:bCs/>
+        <w:i/>
+        <w:iCs/>
+        <w:sz w:val="18"/>
+        <w:szCs w:val="18"/>
+      </w:rPr>
+      <w:t xml:space="preserve"> Bites Jogja (BBJ) | Reducing Food Waste © ${year}</w:t>
+    </w:r>
+    <w:r>
+      <w:rPr>
+        <w:b/>
+        <w:bCs/>
+        <w:i/>
+        <w:iCs/>
+        <w:sz w:val="18"/>
+        <w:szCs w:val="18"/>
+      </w:rPr>
+      <w:t xml:space="preserve"> </w:t>
+    </w:r>
+  </w:p>
+  <w:p>
+    <w:pPr>
+      <w:pStyle w:val="Footer"/>
+      <w:jc w:val="right"/>
+      <w:rPr>
+        <w:i/>
+        <w:iCs/>
+        <w:color w:val="D9D9D9" w:themeColor="background1" w:themeShade="D9"/>
+        <w:sz w:val="10"/>
+        <w:szCs w:val="10"/>
+      </w:rPr>
+    </w:pPr>
+    <w:r>
+      <w:rPr>
+        <w:i/>
+        <w:iCs/>
+        <w:color w:val="D9D9D9" w:themeColor="background1" w:themeShade="D9"/>
+        <w:sz w:val="10"/>
+        <w:szCs w:val="10"/>
+      </w:rPr>
+      <w:t>created at ${</w:t>
+    </w:r>
+    <w:proofErr w:type="spellStart"/>
+    <w:r>
+      <w:rPr>
+        <w:i/>
+        <w:iCs/>
+        <w:color w:val="D9D9D9" w:themeColor="background1" w:themeShade="D9"/>
+        <w:sz w:val="10"/>
+        <w:szCs w:val="10"/>
+      </w:rPr>
+      <w:t>createdDate</w:t>
+    </w:r>
+    <w:proofErr w:type="spellEnd"/>
+    <w:r>
+      <w:rPr>
+        <w:i/>
+        <w:iCs/>
+        <w:color w:val="D9D9D9" w:themeColor="background1" w:themeShade="D9"/>
+        <w:sz w:val="10"/>
+        <w:szCs w:val="10"/>
+      </w:rPr>
+      <w:t>}</w:t>
+    </w:r>
+  </w:p>
+</w:ftr>
 </file>
 
 <file path=word/footnotes.xml><?xml version="1.0" encoding="utf-8"?>
@@ -846,6 +1702,7 @@
     <w:r>
       <w:tab/>
     </w:r>
+    <w:proofErr w:type="spellStart"/>
     <w:r>
       <w:rPr>
         <w:b/>
@@ -853,7 +1710,17 @@
         <w:sz w:val="32"/>
         <w:szCs w:val="32"/>
       </w:rPr>
-      <w:t>Berbagi Bites Jogja</w:t>
+      <w:t>Berbagi</w:t>
+    </w:r>
+    <w:proofErr w:type="spellEnd"/>
+    <w:r>
+      <w:rPr>
+        <w:b/>
+        <w:bCs/>
+        <w:sz w:val="32"/>
+        <w:szCs w:val="32"/>
+      </w:rPr>
+      <w:t xml:space="preserve"> Bites Jogja</w:t>
     </w:r>
   </w:p>
   <w:p>
@@ -870,7 +1737,55 @@
         <w:sz w:val="20"/>
         <w:szCs w:val="20"/>
       </w:rPr>
-      <w:t>Jalan Podocarpus II Nomor 22D Bulaksumur, Sagan, Caturtunggal,</w:t>
+      <w:t xml:space="preserve">Jalan Podocarpus II </w:t>
+    </w:r>
+    <w:proofErr w:type="spellStart"/>
+    <w:r>
+      <w:rPr>
+        <w:sz w:val="20"/>
+        <w:szCs w:val="20"/>
+      </w:rPr>
+      <w:t>Nomor</w:t>
+    </w:r>
+    <w:proofErr w:type="spellEnd"/>
+    <w:r>
+      <w:rPr>
+        <w:sz w:val="20"/>
+        <w:szCs w:val="20"/>
+      </w:rPr>
+      <w:t xml:space="preserve"> 22D </w:t>
+    </w:r>
+    <w:proofErr w:type="spellStart"/>
+    <w:r>
+      <w:rPr>
+        <w:sz w:val="20"/>
+        <w:szCs w:val="20"/>
+      </w:rPr>
+      <w:t>Bulaksumur</w:t>
+    </w:r>
+    <w:proofErr w:type="spellEnd"/>
+    <w:r>
+      <w:rPr>
+        <w:sz w:val="20"/>
+        <w:szCs w:val="20"/>
+      </w:rPr>
+      <w:t xml:space="preserve">, Sagan, </w:t>
+    </w:r>
+    <w:proofErr w:type="spellStart"/>
+    <w:r>
+      <w:rPr>
+        <w:sz w:val="20"/>
+        <w:szCs w:val="20"/>
+      </w:rPr>
+      <w:t>Caturtunggal</w:t>
+    </w:r>
+    <w:proofErr w:type="spellEnd"/>
+    <w:r>
+      <w:rPr>
+        <w:sz w:val="20"/>
+        <w:szCs w:val="20"/>
+      </w:rPr>
+      <w:t>,</w:t>
     </w:r>
   </w:p>
   <w:p>
@@ -882,12 +1797,37 @@
         <w:szCs w:val="20"/>
       </w:rPr>
     </w:pPr>
+    <w:proofErr w:type="spellStart"/>
     <w:r>
       <w:rPr>
         <w:sz w:val="20"/>
         <w:szCs w:val="20"/>
       </w:rPr>
-      <w:t>Kecamatan Depok, Kabupaten Sleman,</w:t>
+      <w:t>Kecamatan</w:t>
+    </w:r>
+    <w:proofErr w:type="spellEnd"/>
+    <w:r>
+      <w:rPr>
+        <w:sz w:val="20"/>
+        <w:szCs w:val="20"/>
+      </w:rPr>
+      <w:t xml:space="preserve"> Depok, </w:t>
+    </w:r>
+    <w:proofErr w:type="spellStart"/>
+    <w:r>
+      <w:rPr>
+        <w:sz w:val="20"/>
+        <w:szCs w:val="20"/>
+      </w:rPr>
+      <w:t>Kabupaten</w:t>
+    </w:r>
+    <w:proofErr w:type="spellEnd"/>
+    <w:r>
+      <w:rPr>
+        <w:sz w:val="20"/>
+        <w:szCs w:val="20"/>
+      </w:rPr>
+      <w:t xml:space="preserve"> Sleman,</w:t>
     </w:r>
     <w:r>
       <w:rPr>
@@ -959,7 +1899,7 @@
         <w:sz w:val="18"/>
         <w:szCs w:val="18"/>
       </w:rPr>
-      <w:t>||</w:t>
+      <w:t>|</w:t>
     </w:r>
     <w:r>
       <w:rPr>
@@ -968,7 +1908,7 @@
         <w:sz w:val="18"/>
         <w:szCs w:val="18"/>
       </w:rPr>
-      <w:t xml:space="preserve"> t</w:t>
+      <w:t xml:space="preserve"> </w:t>
     </w:r>
     <w:r>
       <w:rPr>
@@ -977,7 +1917,7 @@
         <w:sz w:val="18"/>
         <w:szCs w:val="18"/>
       </w:rPr>
-      <w:t>elepon</w:t>
+      <w:t>phone</w:t>
     </w:r>
     <w:r>
       <w:rPr>
@@ -995,8 +1935,68 @@
         <w:sz w:val="18"/>
         <w:szCs w:val="18"/>
       </w:rPr>
-      <w:t xml:space="preserve"> +628986950700</w:t>
-    </w:r>
+      <w:t xml:space="preserve"> +</w:t>
+    </w:r>
+    <w:hyperlink r:id="rId3" w:history="1">
+      <w:r>
+        <w:rPr>
+          <w:rStyle w:val="Hyperlink"/>
+          <w:i/>
+          <w:iCs/>
+          <w:sz w:val="18"/>
+          <w:szCs w:val="18"/>
+        </w:rPr>
+        <w:t>628986950700</w:t>
+      </w:r>
+    </w:hyperlink>
+    <w:r>
+      <w:rPr>
+        <w:i/>
+        <w:iCs/>
+        <w:sz w:val="18"/>
+        <w:szCs w:val="18"/>
+      </w:rPr>
+      <w:t xml:space="preserve"> </w:t>
+    </w:r>
+    <w:r>
+      <w:rPr>
+        <w:sz w:val="18"/>
+        <w:szCs w:val="18"/>
+      </w:rPr>
+      <w:t xml:space="preserve">| </w:t>
+    </w:r>
+    <w:r>
+      <w:rPr>
+        <w:i/>
+        <w:iCs/>
+        <w:sz w:val="18"/>
+        <w:szCs w:val="18"/>
+      </w:rPr>
+      <w:t>site</w:t>
+    </w:r>
+    <w:r>
+      <w:rPr>
+        <w:i/>
+        <w:iCs/>
+        <w:sz w:val="18"/>
+        <w:szCs w:val="18"/>
+      </w:rPr>
+      <w:t xml:space="preserve"> : </w:t>
+    </w:r>
+    <w:hyperlink r:id="rId4" w:history="1">
+      <w:proofErr w:type="spellStart"/>
+      <w:r>
+        <w:rPr>
+          <w:rStyle w:val="Hyperlink"/>
+          <w:i/>
+          <w:iCs/>
+          <w:sz w:val="18"/>
+          <w:szCs w:val="18"/>
+        </w:rPr>
+        <w:t>berbagibitesjogja.site</w:t>
+      </w:r>
+      <w:proofErr w:type="spellEnd"/>
+    </w:hyperlink>
   </w:p>
   <w:p>
     <w:pPr>
@@ -1104,8 +2104,33 @@
         <w:b/>
         <w:bCs/>
       </w:rPr>
-      <w:t>Berita Acara Serah Terima Surplus Makanan</w:t>
-    </w:r>
+      <w:t xml:space="preserve">Berita Acara Serah </w:t>
+    </w:r>
+    <w:proofErr w:type="spellStart"/>
+    <w:r>
+      <w:rPr>
+        <w:b/>
+        <w:bCs/>
+      </w:rPr>
+      <w:t>Terima</w:t>
+    </w:r>
+    <w:proofErr w:type="spellEnd"/>
+    <w:r>
+      <w:rPr>
+        <w:b/>
+        <w:bCs/>
+      </w:rPr>
+      <w:t xml:space="preserve"> Surplus </w:t>
+    </w:r>
+    <w:proofErr w:type="spellStart"/>
+    <w:r>
+      <w:rPr>
+        <w:b/>
+        <w:bCs/>
+      </w:rPr>
+      <w:t>Makanan</w:t>
+    </w:r>
+    <w:proofErr w:type="spellEnd"/>
   </w:p>
   <w:p>
     <w:pPr>
@@ -1117,21 +2142,46 @@
         <w:b/>
         <w:bCs/>
       </w:rPr>
-      <w:t>${sponsorName}</w:t>
-    </w:r>
+      <w:t>${</w:t>
+    </w:r>
+    <w:proofErr w:type="spellStart"/>
     <w:r>
       <w:rPr>
         <w:b/>
         <w:bCs/>
       </w:rPr>
-      <w:t xml:space="preserve"> – Berbagi Bites Jogja</w:t>
-    </w:r>
+      <w:t>sponsorName</w:t>
+    </w:r>
+    <w:proofErr w:type="spellEnd"/>
     <w:r>
       <w:rPr>
         <w:b/>
         <w:bCs/>
       </w:rPr>
-      <w:t>A</w:t>
+      <w:t>}</w:t>
+    </w:r>
+    <w:r>
+      <w:rPr>
+        <w:b/>
+        <w:bCs/>
+      </w:rPr>
+      <w:t xml:space="preserve"> – </w:t>
+    </w:r>
+    <w:proofErr w:type="spellStart"/>
+    <w:r>
+      <w:rPr>
+        <w:b/>
+        <w:bCs/>
+      </w:rPr>
+      <w:t>Berbagi</w:t>
+    </w:r>
+    <w:proofErr w:type="spellEnd"/>
+    <w:r>
+      <w:rPr>
+        <w:b/>
+        <w:bCs/>
+      </w:rPr>
+      <w:t xml:space="preserve"> Bites Jogja</w:t>
     </w:r>
   </w:p>
   <w:p>

</xml_diff>